<commit_message>
Completed C & D
Implemented dropout and tweaked softmax layer, as i was counting for batches of data instead of singular units.
</commit_message>
<xml_diff>
--- a/Group 5 report.docx
+++ b/Group 5 report.docx
@@ -104,7 +104,49 @@
         <w:rPr>
           <w:lang w:val="en-US"/>
         </w:rPr>
-        <w:t>The dataset chosen for this task was the CIFAR-10, which consists of 60,000 32x32 colour images across 10 different classes. The reasoning behind this choice was because the dataset is complex enough and proves a challenging problem for developing and evaluating neural network models on image data. Allowing us to demonstrate the ability to handle multi class classification while managing the complexities linked with colour images and small image sizes. Making it a suitable dataset for balancing feasibility and complexity.</w:t>
+        <w:t xml:space="preserve">The dataset chosen for this task was the CIFAR-10, which consists of 60,000 32x32 </w:t>
+      </w:r>
+      <w:proofErr w:type="spellStart"/>
+      <w:r>
+        <w:rPr>
+          <w:lang w:val="en-US"/>
+        </w:rPr>
+        <w:t>colour</w:t>
+      </w:r>
+      <w:proofErr w:type="spellEnd"/>
+      <w:r>
+        <w:rPr>
+          <w:lang w:val="en-US"/>
+        </w:rPr>
+        <w:t xml:space="preserve"> images across 10 different classes. The </w:t>
+      </w:r>
+      <w:proofErr w:type="gramStart"/>
+      <w:r>
+        <w:rPr>
+          <w:lang w:val="en-US"/>
+        </w:rPr>
+        <w:t>reasoning</w:t>
+      </w:r>
+      <w:proofErr w:type="gramEnd"/>
+      <w:r>
+        <w:rPr>
+          <w:lang w:val="en-US"/>
+        </w:rPr>
+        <w:t xml:space="preserve"> behind this choice was because the dataset is complex enough and proves a challenging problem for developing and evaluating neural network models on image data. Allowing us to demonstrate the ability to handle multi class classification while managing the complexities linked with </w:t>
+      </w:r>
+      <w:proofErr w:type="spellStart"/>
+      <w:r>
+        <w:rPr>
+          <w:lang w:val="en-US"/>
+        </w:rPr>
+        <w:t>colour</w:t>
+      </w:r>
+      <w:proofErr w:type="spellEnd"/>
+      <w:r>
+        <w:rPr>
+          <w:lang w:val="en-US"/>
+        </w:rPr>
+        <w:t xml:space="preserve"> images and small image sizes. Making it a suitable dataset for balancing feasibility and complexity.</w:t>
       </w:r>
     </w:p>
     <w:p>
@@ -131,13 +173,41 @@
         <w:rPr>
           <w:lang w:val="en-US"/>
         </w:rPr>
-        <w:t>Activation functions like Sigmoid and ReLU introduce non-linearity in the neural network</w:t>
-      </w:r>
-      <w:r>
-        <w:rPr>
-          <w:lang w:val="en-US"/>
-        </w:rPr>
-        <w:t xml:space="preserve">, which allows it to learn complex patterns. Both functions allow for forward and backward pass, the forward pass computes the </w:t>
+        <w:t xml:space="preserve">Activation functions like Sigmoid and </w:t>
+      </w:r>
+      <w:proofErr w:type="spellStart"/>
+      <w:r>
+        <w:rPr>
+          <w:lang w:val="en-US"/>
+        </w:rPr>
+        <w:t>ReLU</w:t>
+      </w:r>
+      <w:proofErr w:type="spellEnd"/>
+      <w:r>
+        <w:rPr>
+          <w:lang w:val="en-US"/>
+        </w:rPr>
+        <w:t xml:space="preserve"> introduce non-linearity in the neural network</w:t>
+      </w:r>
+      <w:r>
+        <w:rPr>
+          <w:lang w:val="en-US"/>
+        </w:rPr>
+        <w:t xml:space="preserve">, which allows it to learn complex patterns. Both functions </w:t>
+      </w:r>
+      <w:proofErr w:type="gramStart"/>
+      <w:r>
+        <w:rPr>
+          <w:lang w:val="en-US"/>
+        </w:rPr>
+        <w:t>allow for</w:t>
+      </w:r>
+      <w:proofErr w:type="gramEnd"/>
+      <w:r>
+        <w:rPr>
+          <w:lang w:val="en-US"/>
+        </w:rPr>
+        <w:t xml:space="preserve"> forward and backward pass, the forward pass computes the </w:t>
       </w:r>
       <w:r>
         <w:rPr>
@@ -378,12 +448,14 @@
                 <w:lang w:val="en-US"/>
               </w:rPr>
             </w:pPr>
+            <w:proofErr w:type="spellStart"/>
             <w:r>
               <w:rPr>
                 <w:lang w:val="en-US"/>
               </w:rPr>
               <w:t>ReLU</w:t>
             </w:r>
+            <w:proofErr w:type="spellEnd"/>
           </w:p>
         </w:tc>
         <w:tc>
@@ -400,7 +472,21 @@
               <w:rPr>
                 <w:lang w:val="en-US"/>
               </w:rPr>
-              <w:t>Max(0,x)</w:t>
+              <w:t>Max(</w:t>
+            </w:r>
+            <w:proofErr w:type="gramStart"/>
+            <w:r>
+              <w:rPr>
+                <w:lang w:val="en-US"/>
+              </w:rPr>
+              <w:t>0,x</w:t>
+            </w:r>
+            <w:proofErr w:type="gramEnd"/>
+            <w:r>
+              <w:rPr>
+                <w:lang w:val="en-US"/>
+              </w:rPr>
+              <w:t>)</w:t>
             </w:r>
           </w:p>
         </w:tc>
@@ -457,12 +543,553 @@
               <w:rPr>
                 <w:lang w:val="en-US"/>
               </w:rPr>
-              <w:t>Dying ReLU problem. If gradient is 0, then neuron ‘dies’</w:t>
+              <w:t xml:space="preserve">Dying </w:t>
+            </w:r>
+            <w:proofErr w:type="spellStart"/>
+            <w:r>
+              <w:rPr>
+                <w:lang w:val="en-US"/>
+              </w:rPr>
+              <w:t>ReLU</w:t>
+            </w:r>
+            <w:proofErr w:type="spellEnd"/>
+            <w:r>
+              <w:rPr>
+                <w:lang w:val="en-US"/>
+              </w:rPr>
+              <w:t xml:space="preserve"> problem. If gradient is 0, then neuron ‘dies’</w:t>
             </w:r>
           </w:p>
         </w:tc>
       </w:tr>
     </w:tbl>
+    <w:p>
+      <w:pPr>
+        <w:rPr>
+          <w:lang w:val="en-US"/>
+        </w:rPr>
+      </w:pPr>
+    </w:p>
+    <w:p>
+      <w:pPr>
+        <w:rPr>
+          <w:lang w:val="en-US"/>
+        </w:rPr>
+      </w:pPr>
+    </w:p>
+    <w:p>
+      <w:pPr>
+        <w:rPr>
+          <w:lang w:val="en-US"/>
+        </w:rPr>
+      </w:pPr>
+    </w:p>
+    <w:p>
+      <w:pPr>
+        <w:rPr>
+          <w:lang w:val="en-US"/>
+        </w:rPr>
+      </w:pPr>
+    </w:p>
+    <w:p>
+      <w:pPr>
+        <w:rPr>
+          <w:lang w:val="en-US"/>
+        </w:rPr>
+      </w:pPr>
+    </w:p>
+    <w:p>
+      <w:pPr>
+        <w:rPr>
+          <w:lang w:val="en-US"/>
+        </w:rPr>
+      </w:pPr>
+    </w:p>
+    <w:p>
+      <w:pPr>
+        <w:pStyle w:val="Heading2"/>
+        <w:rPr>
+          <w:lang w:val="en-US"/>
+        </w:rPr>
+      </w:pPr>
+      <w:r>
+        <w:rPr>
+          <w:lang w:val="en-US"/>
+        </w:rPr>
+        <w:lastRenderedPageBreak/>
+        <w:t>1c)</w:t>
+      </w:r>
+    </w:p>
+    <w:p>
+      <w:pPr>
+        <w:rPr>
+          <w:lang w:val="en-US"/>
+        </w:rPr>
+      </w:pPr>
+      <w:r>
+        <w:rPr>
+          <w:lang w:val="en-US"/>
+        </w:rPr>
+        <w:t xml:space="preserve">The </w:t>
+      </w:r>
+      <w:proofErr w:type="spellStart"/>
+      <w:r>
+        <w:rPr>
+          <w:lang w:val="en-US"/>
+        </w:rPr>
+        <w:t>softmax</w:t>
+      </w:r>
+      <w:proofErr w:type="spellEnd"/>
+      <w:r>
+        <w:rPr>
+          <w:lang w:val="en-US"/>
+        </w:rPr>
+        <w:t xml:space="preserve"> activation function is a way to maintain numerical stability. The forward pass calculation can be represented by the equation:</w:t>
+      </w:r>
+    </w:p>
+    <w:p>
+      <w:pPr>
+        <w:rPr>
+          <w:lang w:val="en-US"/>
+        </w:rPr>
+      </w:pPr>
+      <w:r>
+        <w:rPr>
+          <w:lang w:val="en-US"/>
+        </w:rPr>
+        <w:drawing>
+          <wp:inline distT="0" distB="0" distL="0" distR="0" wp14:anchorId="6CA33878" wp14:editId="73B9B55E">
+            <wp:extent cx="2172347" cy="1819275"/>
+            <wp:effectExtent l="0" t="0" r="0" b="0"/>
+            <wp:docPr id="635201897" name="Picture 1" descr="A math equation written on a white grid&#10;&#10;AI-generated content may be incorrect."/>
+            <wp:cNvGraphicFramePr>
+              <a:graphicFrameLocks xmlns:a="http://schemas.openxmlformats.org/drawingml/2006/main" noChangeAspect="1"/>
+            </wp:cNvGraphicFramePr>
+            <a:graphic xmlns:a="http://schemas.openxmlformats.org/drawingml/2006/main">
+              <a:graphicData uri="http://schemas.openxmlformats.org/drawingml/2006/picture">
+                <pic:pic xmlns:pic="http://schemas.openxmlformats.org/drawingml/2006/picture">
+                  <pic:nvPicPr>
+                    <pic:cNvPr id="635201897" name="Picture 1" descr="A math equation written on a white grid&#10;&#10;AI-generated content may be incorrect."/>
+                    <pic:cNvPicPr/>
+                  </pic:nvPicPr>
+                  <pic:blipFill>
+                    <a:blip r:embed="rId8"/>
+                    <a:stretch>
+                      <a:fillRect/>
+                    </a:stretch>
+                  </pic:blipFill>
+                  <pic:spPr>
+                    <a:xfrm>
+                      <a:off x="0" y="0"/>
+                      <a:ext cx="2182568" cy="1827835"/>
+                    </a:xfrm>
+                    <a:prstGeom prst="rect">
+                      <a:avLst/>
+                    </a:prstGeom>
+                  </pic:spPr>
+                </pic:pic>
+              </a:graphicData>
+            </a:graphic>
+          </wp:inline>
+        </w:drawing>
+      </w:r>
+    </w:p>
+    <w:p>
+      <w:pPr>
+        <w:rPr>
+          <w:lang w:val="en-US"/>
+        </w:rPr>
+      </w:pPr>
+      <w:r>
+        <w:rPr>
+          <w:lang w:val="en-US"/>
+        </w:rPr>
+        <w:t xml:space="preserve">And this forward pass method computes on the input logics (x) in this example, and </w:t>
+      </w:r>
+      <w:proofErr w:type="spellStart"/>
+      <w:r>
+        <w:rPr>
+          <w:lang w:val="en-US"/>
+        </w:rPr>
+        <w:t>converst</w:t>
+      </w:r>
+      <w:proofErr w:type="spellEnd"/>
+      <w:r>
+        <w:rPr>
+          <w:lang w:val="en-US"/>
+        </w:rPr>
+        <w:t xml:space="preserve"> them into a probability distribution. To maintain the numerical stability and prevent overflow, when calculating </w:t>
+      </w:r>
+      <w:proofErr w:type="spellStart"/>
+      <w:r>
+        <w:rPr>
+          <w:lang w:val="en-US"/>
+        </w:rPr>
+        <w:t>e^xi</w:t>
+      </w:r>
+      <w:proofErr w:type="spellEnd"/>
+      <w:r>
+        <w:rPr>
+          <w:lang w:val="en-US"/>
+        </w:rPr>
+        <w:t xml:space="preserve"> for larger inputs, the implementation subtracts the maximum value from all inputs before the exponent, ensuring that numbers aren’t too large.</w:t>
+      </w:r>
+    </w:p>
+    <w:p>
+      <w:pPr>
+        <w:ind w:left="720" w:hanging="720"/>
+        <w:rPr>
+          <w:lang w:val="en-US"/>
+        </w:rPr>
+      </w:pPr>
+      <w:r>
+        <w:rPr>
+          <w:lang w:val="en-US"/>
+        </w:rPr>
+        <w:t xml:space="preserve">i.e. assuming that x is a single vector, </w:t>
+      </w:r>
+      <w:r>
+        <w:rPr>
+          <w:lang w:val="en-US"/>
+        </w:rPr>
+        <w:t>we can use the log-sum-exp trick to prevent underflow:</w:t>
+      </w:r>
+    </w:p>
+    <w:p>
+      <w:pPr>
+        <w:ind w:left="720" w:hanging="720"/>
+        <w:rPr>
+          <w:lang w:val="en-US"/>
+        </w:rPr>
+      </w:pPr>
+      <w:proofErr w:type="spellStart"/>
+      <w:r>
+        <w:rPr>
+          <w:lang w:val="en-US"/>
+        </w:rPr>
+        <w:t>exp^x</w:t>
+      </w:r>
+      <w:proofErr w:type="spellEnd"/>
+      <w:r>
+        <w:rPr>
+          <w:lang w:val="en-US"/>
+        </w:rPr>
+        <w:t xml:space="preserve"> = </w:t>
+      </w:r>
+      <w:proofErr w:type="spellStart"/>
+      <w:proofErr w:type="gramStart"/>
+      <w:r>
+        <w:rPr>
+          <w:lang w:val="en-US"/>
+        </w:rPr>
+        <w:t>np.exp</w:t>
+      </w:r>
+      <w:proofErr w:type="spellEnd"/>
+      <w:r>
+        <w:rPr>
+          <w:lang w:val="en-US"/>
+        </w:rPr>
+        <w:t>(</w:t>
+      </w:r>
+      <w:proofErr w:type="gramEnd"/>
+      <w:r>
+        <w:rPr>
+          <w:lang w:val="en-US"/>
+        </w:rPr>
+        <w:t xml:space="preserve">x – </w:t>
+      </w:r>
+      <w:proofErr w:type="spellStart"/>
+      <w:r>
+        <w:rPr>
+          <w:lang w:val="en-US"/>
+        </w:rPr>
+        <w:t>np.max</w:t>
+      </w:r>
+      <w:proofErr w:type="spellEnd"/>
+      <w:r>
+        <w:rPr>
+          <w:lang w:val="en-US"/>
+        </w:rPr>
+        <w:t>(x))</w:t>
+      </w:r>
+    </w:p>
+    <w:p>
+      <w:pPr>
+        <w:rPr>
+          <w:lang w:val="en-US"/>
+        </w:rPr>
+      </w:pPr>
+      <w:r>
+        <w:rPr>
+          <w:lang w:val="en-US"/>
+        </w:rPr>
+        <w:t>The backwards pass calculates the gradient of the function, typically given by d</w:t>
+      </w:r>
+      <w:r>
+        <w:rPr>
+          <w:lang w:val="en-US"/>
+        </w:rPr>
+        <w:t>x</w:t>
+      </w:r>
+      <w:r>
+        <w:rPr>
+          <w:lang w:val="en-US"/>
+        </w:rPr>
+        <w:t>:</w:t>
+      </w:r>
+    </w:p>
+    <w:p>
+      <w:pPr>
+        <w:rPr>
+          <w:lang w:val="en-US"/>
+        </w:rPr>
+      </w:pPr>
+      <w:r>
+        <w:rPr>
+          <w:lang w:val="en-US"/>
+        </w:rPr>
+        <w:t xml:space="preserve">Dx = </w:t>
+      </w:r>
+      <w:proofErr w:type="spellStart"/>
+      <w:proofErr w:type="gramStart"/>
+      <w:r>
+        <w:rPr>
+          <w:lang w:val="en-US"/>
+        </w:rPr>
+        <w:t>self.y</w:t>
+      </w:r>
+      <w:proofErr w:type="gramEnd"/>
+      <w:r>
+        <w:rPr>
+          <w:lang w:val="en-US"/>
+        </w:rPr>
+        <w:t>_pred</w:t>
+      </w:r>
+      <w:proofErr w:type="spellEnd"/>
+      <w:r>
+        <w:rPr>
+          <w:lang w:val="en-US"/>
+        </w:rPr>
+        <w:t xml:space="preserve"> * (</w:t>
+      </w:r>
+      <w:proofErr w:type="spellStart"/>
+      <w:r>
+        <w:rPr>
+          <w:lang w:val="en-US"/>
+        </w:rPr>
+        <w:t>d_out</w:t>
+      </w:r>
+      <w:proofErr w:type="spellEnd"/>
+      <w:r>
+        <w:rPr>
+          <w:lang w:val="en-US"/>
+        </w:rPr>
+        <w:t xml:space="preserve"> – </w:t>
+      </w:r>
+      <w:proofErr w:type="spellStart"/>
+      <w:r>
+        <w:rPr>
+          <w:lang w:val="en-US"/>
+        </w:rPr>
+        <w:t>elementSum</w:t>
+      </w:r>
+      <w:proofErr w:type="spellEnd"/>
+      <w:r>
+        <w:rPr>
+          <w:lang w:val="en-US"/>
+        </w:rPr>
+        <w:t>)</w:t>
+      </w:r>
+    </w:p>
+    <w:p>
+      <w:pPr>
+        <w:rPr>
+          <w:lang w:val="en-US"/>
+        </w:rPr>
+      </w:pPr>
+      <w:proofErr w:type="gramStart"/>
+      <w:r>
+        <w:rPr>
+          <w:lang w:val="en-US"/>
+        </w:rPr>
+        <w:t>Where</w:t>
+      </w:r>
+      <w:proofErr w:type="gramEnd"/>
+    </w:p>
+    <w:p>
+      <w:pPr>
+        <w:rPr>
+          <w:lang w:val="en-US"/>
+        </w:rPr>
+      </w:pPr>
+      <w:proofErr w:type="spellStart"/>
+      <w:r>
+        <w:rPr>
+          <w:lang w:val="en-US"/>
+        </w:rPr>
+        <w:t>elementSum</w:t>
+      </w:r>
+      <w:proofErr w:type="spellEnd"/>
+      <w:r>
+        <w:rPr>
+          <w:lang w:val="en-US"/>
+        </w:rPr>
+        <w:t xml:space="preserve"> = </w:t>
+      </w:r>
+      <w:proofErr w:type="spellStart"/>
+      <w:proofErr w:type="gramStart"/>
+      <w:r>
+        <w:rPr>
+          <w:lang w:val="en-US"/>
+        </w:rPr>
+        <w:t>np.sum</w:t>
+      </w:r>
+      <w:proofErr w:type="spellEnd"/>
+      <w:r>
+        <w:rPr>
+          <w:lang w:val="en-US"/>
+        </w:rPr>
+        <w:t>(</w:t>
+      </w:r>
+      <w:proofErr w:type="spellStart"/>
+      <w:proofErr w:type="gramEnd"/>
+      <w:r>
+        <w:rPr>
+          <w:lang w:val="en-US"/>
+        </w:rPr>
+        <w:t>d_out</w:t>
+      </w:r>
+      <w:proofErr w:type="spellEnd"/>
+      <w:r>
+        <w:rPr>
+          <w:lang w:val="en-US"/>
+        </w:rPr>
+        <w:t xml:space="preserve">* </w:t>
+      </w:r>
+      <w:proofErr w:type="spellStart"/>
+      <w:proofErr w:type="gramStart"/>
+      <w:r>
+        <w:rPr>
+          <w:lang w:val="en-US"/>
+        </w:rPr>
+        <w:t>self.y</w:t>
+      </w:r>
+      <w:proofErr w:type="gramEnd"/>
+      <w:r>
+        <w:rPr>
+          <w:lang w:val="en-US"/>
+        </w:rPr>
+        <w:t>_pred</w:t>
+      </w:r>
+      <w:proofErr w:type="spellEnd"/>
+      <w:r>
+        <w:rPr>
+          <w:lang w:val="en-US"/>
+        </w:rPr>
+        <w:t xml:space="preserve">, axis = 1, </w:t>
+      </w:r>
+      <w:proofErr w:type="spellStart"/>
+      <w:r>
+        <w:rPr>
+          <w:lang w:val="en-US"/>
+        </w:rPr>
+        <w:t>keepdims</w:t>
+      </w:r>
+      <w:proofErr w:type="spellEnd"/>
+      <w:r>
+        <w:rPr>
+          <w:lang w:val="en-US"/>
+        </w:rPr>
+        <w:t xml:space="preserve"> = True)</w:t>
+      </w:r>
+      <w:r>
+        <w:rPr>
+          <w:lang w:val="en-US"/>
+        </w:rPr>
+        <w:t>.</w:t>
+      </w:r>
+    </w:p>
+    <w:p>
+      <w:pPr>
+        <w:rPr>
+          <w:lang w:val="en-US"/>
+        </w:rPr>
+      </w:pPr>
+      <w:r>
+        <w:rPr>
+          <w:lang w:val="en-US"/>
+        </w:rPr>
+        <w:t xml:space="preserve">Noting that this is for </w:t>
+      </w:r>
+      <w:proofErr w:type="gramStart"/>
+      <w:r>
+        <w:rPr>
+          <w:lang w:val="en-US"/>
+        </w:rPr>
+        <w:t>vectors, and</w:t>
+      </w:r>
+      <w:proofErr w:type="gramEnd"/>
+      <w:r>
+        <w:rPr>
+          <w:lang w:val="en-US"/>
+        </w:rPr>
+        <w:t xml:space="preserve"> also covers for a single unit of data.</w:t>
+      </w:r>
+    </w:p>
+    <w:p>
+      <w:pPr>
+        <w:pStyle w:val="Heading2"/>
+        <w:rPr>
+          <w:lang w:val="en-US"/>
+        </w:rPr>
+      </w:pPr>
+      <w:r>
+        <w:rPr>
+          <w:lang w:val="en-US"/>
+        </w:rPr>
+        <w:t>1d)</w:t>
+      </w:r>
+    </w:p>
+    <w:p>
+      <w:pPr>
+        <w:rPr>
+          <w:lang w:val="en-US"/>
+        </w:rPr>
+      </w:pPr>
+      <w:r>
+        <w:rPr>
+          <w:lang w:val="en-US"/>
+        </w:rPr>
+        <w:t>The goal of inverted dropout is to ensure that the NN’s forward pass remains unchanged and efficient during test time, and outputs are scaled by 1/p where p is the keep probability. And p = 1 – d, where d is the drop out rate (probability that a neuron is set to 0 during training).</w:t>
+      </w:r>
+    </w:p>
+    <w:p>
+      <w:pPr>
+        <w:rPr>
+          <w:lang w:val="en-US"/>
+        </w:rPr>
+      </w:pPr>
+      <w:r>
+        <w:rPr>
+          <w:lang w:val="en-US"/>
+        </w:rPr>
+        <w:t>When 1-p neurons are dropped, the total output of the layer is decreased by p. If this is not compensated, then the activation magnitudes will be p times greater (unstable). Thus, multiplying by 1/p scales the expected and actual output (x) is consistent. The equation is shown by the input activation multiplied by the dropout mask M, and there is an element wise multiplication (Hadamard product).</w:t>
+      </w:r>
+    </w:p>
+    <w:p>
+      <w:pPr>
+        <w:rPr>
+          <w:lang w:val="en-US"/>
+        </w:rPr>
+      </w:pPr>
+      <w:r>
+        <w:rPr>
+          <w:lang w:val="en-US"/>
+        </w:rPr>
+        <w:lastRenderedPageBreak/>
+        <w:t xml:space="preserve">For backwards pass, the gradient is multiplied by the same factor (1/p) and same dropout mask M. </w:t>
+      </w:r>
+    </w:p>
     <w:p>
       <w:pPr>
         <w:rPr>
@@ -1082,6 +1709,7 @@
   <w:style w:type="character" w:default="1" w:styleId="DefaultParagraphFont">
     <w:name w:val="Default Paragraph Font"/>
     <w:uiPriority w:val="1"/>
+    <w:semiHidden/>
     <w:unhideWhenUsed/>
   </w:style>
   <w:style w:type="table" w:default="1" w:styleId="TableNormal">
@@ -1732,7 +2360,12 @@
 </file>
 
 <file path=customXml/item1.xml><?xml version="1.0" encoding="utf-8"?>
-<b:Sources xmlns:b="http://schemas.openxmlformats.org/officeDocument/2006/bibliography" xmlns="http://schemas.openxmlformats.org/officeDocument/2006/bibliography" SelectedStyle="\APASixthEditionOfficeOnline.xsl" StyleName="APA" Version="6"/>
+<?mso-contentType ?>
+<FormTemplates xmlns="http://schemas.microsoft.com/sharepoint/v3/contenttype/forms">
+  <Display>DocumentLibraryForm</Display>
+  <Edit>DocumentLibraryForm</Edit>
+  <New>DocumentLibraryForm</New>
+</FormTemplates>
 </file>
 
 <file path=customXml/item2.xml><?xml version="1.0" encoding="utf-8"?>
@@ -1924,12 +2557,7 @@
 </file>
 
 <file path=customXml/item3.xml><?xml version="1.0" encoding="utf-8"?>
-<?mso-contentType ?>
-<FormTemplates xmlns="http://schemas.microsoft.com/sharepoint/v3/contenttype/forms">
-  <Display>DocumentLibraryForm</Display>
-  <Edit>DocumentLibraryForm</Edit>
-  <New>DocumentLibraryForm</New>
-</FormTemplates>
+<b:Sources xmlns:b="http://schemas.openxmlformats.org/officeDocument/2006/bibliography" xmlns="http://schemas.openxmlformats.org/officeDocument/2006/bibliography" SelectedStyle="\APASixthEditionOfficeOnline.xsl" StyleName="APA" Version="6"/>
 </file>
 
 <file path=customXml/item4.xml><?xml version="1.0" encoding="utf-8"?>
@@ -1941,9 +2569,9 @@
 </file>
 
 <file path=customXml/itemProps1.xml><?xml version="1.0" encoding="utf-8"?>
-<ds:datastoreItem xmlns:ds="http://schemas.openxmlformats.org/officeDocument/2006/customXml" ds:itemID="{393E2355-7694-480F-AD37-650BF1F257A9}">
+<ds:datastoreItem xmlns:ds="http://schemas.openxmlformats.org/officeDocument/2006/customXml" ds:itemID="{E162641D-4E97-40EF-8E44-2F75ECEF4A0A}">
   <ds:schemaRefs>
-    <ds:schemaRef ds:uri="http://schemas.openxmlformats.org/officeDocument/2006/bibliography"/>
+    <ds:schemaRef ds:uri="http://schemas.microsoft.com/sharepoint/v3/contenttype/forms"/>
   </ds:schemaRefs>
 </ds:datastoreItem>
 </file>
@@ -1967,9 +2595,9 @@
 </file>
 
 <file path=customXml/itemProps3.xml><?xml version="1.0" encoding="utf-8"?>
-<ds:datastoreItem xmlns:ds="http://schemas.openxmlformats.org/officeDocument/2006/customXml" ds:itemID="{E162641D-4E97-40EF-8E44-2F75ECEF4A0A}">
+<ds:datastoreItem xmlns:ds="http://schemas.openxmlformats.org/officeDocument/2006/customXml" ds:itemID="{393E2355-7694-480F-AD37-650BF1F257A9}">
   <ds:schemaRefs>
-    <ds:schemaRef ds:uri="http://schemas.microsoft.com/sharepoint/v3/contenttype/forms"/>
+    <ds:schemaRef ds:uri="http://schemas.openxmlformats.org/officeDocument/2006/bibliography"/>
   </ds:schemaRefs>
 </ds:datastoreItem>
 </file>

</xml_diff>